<commit_message>
all api done as per document
</commit_message>
<xml_diff>
--- a/Restaurant QR Features List.docx
+++ b/Restaurant QR Features List.docx
@@ -1528,6 +1528,12 @@
         <w:t>transactionAudit</w:t>
       </w:r>
       <w:proofErr w:type="spellEnd"/>
+      <w:r>
+        <w:rPr>
+          <w:color w:val="000000"/>
+        </w:rPr>
+        <w:t xml:space="preserve"> (later)</w:t>
+      </w:r>
     </w:p>
     <w:p>
       <w:pPr>
@@ -1698,6 +1704,12 @@
         </w:rPr>
         <w:t>API to calculate table occupancy rate</w:t>
       </w:r>
+      <w:r>
+        <w:rPr>
+          <w:color w:val="000000"/>
+        </w:rPr>
+        <w:t xml:space="preserve"> (later)</w:t>
+      </w:r>
     </w:p>
     <w:p>
       <w:pPr>
@@ -1796,49 +1808,78 @@
         </w:rPr>
         <w:t>Online payment gateway through API</w:t>
       </w:r>
-    </w:p>
-    <w:p>
-      <w:pPr>
-        <w:pBdr>
-          <w:top w:val="nil"/>
-          <w:left w:val="nil"/>
-          <w:bottom w:val="nil"/>
-          <w:right w:val="nil"/>
-          <w:between w:val="nil"/>
-        </w:pBdr>
-        <w:ind w:left="720"/>
-        <w:rPr>
-          <w:color w:val="000000"/>
-        </w:rPr>
-      </w:pPr>
-    </w:p>
-    <w:p>
-      <w:pPr>
-        <w:numPr>
-          <w:ilvl w:val="0"/>
-          <w:numId w:val="3"/>
-        </w:numPr>
-        <w:pBdr>
-          <w:top w:val="nil"/>
-          <w:left w:val="nil"/>
-          <w:bottom w:val="nil"/>
-          <w:right w:val="nil"/>
-          <w:between w:val="nil"/>
-        </w:pBdr>
-        <w:tabs>
-          <w:tab w:val="left" w:pos="7290"/>
-        </w:tabs>
-        <w:spacing w:after="0" w:line="240" w:lineRule="auto"/>
-        <w:rPr>
-          <w:color w:val="000000"/>
-        </w:rPr>
-      </w:pPr>
-      <w:r>
-        <w:rPr>
-          <w:color w:val="000000"/>
-        </w:rPr>
-        <w:t>API to calculate/filter sales by category</w:t>
-      </w:r>
+      <w:r>
+        <w:rPr>
+          <w:color w:val="000000"/>
+        </w:rPr>
+        <w:t xml:space="preserve"> (</w:t>
+      </w:r>
+      <w:r>
+        <w:rPr>
+          <w:color w:val="000000"/>
+        </w:rPr>
+        <w:t>paste QR from front end</w:t>
+      </w:r>
+      <w:r>
+        <w:rPr>
+          <w:color w:val="000000"/>
+        </w:rPr>
+        <w:t>)</w:t>
+      </w:r>
+    </w:p>
+    <w:p>
+      <w:pPr>
+        <w:pBdr>
+          <w:top w:val="nil"/>
+          <w:left w:val="nil"/>
+          <w:bottom w:val="nil"/>
+          <w:right w:val="nil"/>
+          <w:between w:val="nil"/>
+        </w:pBdr>
+        <w:tabs>
+          <w:tab w:val="left" w:pos="7290"/>
+        </w:tabs>
+        <w:spacing w:after="0" w:line="240" w:lineRule="auto"/>
+        <w:rPr>
+          <w:color w:val="000000"/>
+        </w:rPr>
+      </w:pPr>
+    </w:p>
+    <w:p>
+      <w:pPr>
+        <w:pBdr>
+          <w:top w:val="nil"/>
+          <w:left w:val="nil"/>
+          <w:bottom w:val="nil"/>
+          <w:right w:val="nil"/>
+          <w:between w:val="nil"/>
+        </w:pBdr>
+        <w:tabs>
+          <w:tab w:val="left" w:pos="7290"/>
+        </w:tabs>
+        <w:spacing w:after="0" w:line="240" w:lineRule="auto"/>
+        <w:rPr>
+          <w:color w:val="000000"/>
+        </w:rPr>
+      </w:pPr>
+    </w:p>
+    <w:p>
+      <w:pPr>
+        <w:pBdr>
+          <w:top w:val="nil"/>
+          <w:left w:val="nil"/>
+          <w:bottom w:val="nil"/>
+          <w:right w:val="nil"/>
+          <w:between w:val="nil"/>
+        </w:pBdr>
+        <w:tabs>
+          <w:tab w:val="left" w:pos="7290"/>
+        </w:tabs>
+        <w:spacing w:after="0" w:line="240" w:lineRule="auto"/>
+        <w:rPr>
+          <w:color w:val="000000"/>
+        </w:rPr>
+      </w:pPr>
     </w:p>
     <w:p>
       <w:pPr>
@@ -8960,6 +9001,716 @@
           <w:color w:val="000000"/>
         </w:rPr>
         <w:t>": "Y"</w:t>
+      </w:r>
+    </w:p>
+    <w:p>
+      <w:pPr>
+        <w:pBdr>
+          <w:top w:val="nil"/>
+          <w:left w:val="nil"/>
+          <w:bottom w:val="nil"/>
+          <w:right w:val="nil"/>
+          <w:between w:val="nil"/>
+        </w:pBdr>
+        <w:tabs>
+          <w:tab w:val="left" w:pos="7290"/>
+        </w:tabs>
+        <w:spacing w:after="0" w:line="240" w:lineRule="auto"/>
+        <w:rPr>
+          <w:color w:val="000000"/>
+        </w:rPr>
+      </w:pPr>
+      <w:r>
+        <w:rPr>
+          <w:color w:val="000000"/>
+        </w:rPr>
+        <w:t>}</w:t>
+      </w:r>
+    </w:p>
+    <w:p>
+      <w:pPr>
+        <w:pBdr>
+          <w:top w:val="nil"/>
+          <w:left w:val="nil"/>
+          <w:bottom w:val="nil"/>
+          <w:right w:val="nil"/>
+          <w:between w:val="nil"/>
+        </w:pBdr>
+        <w:tabs>
+          <w:tab w:val="left" w:pos="7290"/>
+        </w:tabs>
+        <w:spacing w:after="0" w:line="240" w:lineRule="auto"/>
+        <w:rPr>
+          <w:color w:val="000000"/>
+        </w:rPr>
+      </w:pPr>
+    </w:p>
+    <w:p>
+      <w:pPr>
+        <w:pBdr>
+          <w:top w:val="nil"/>
+          <w:left w:val="nil"/>
+          <w:bottom w:val="nil"/>
+          <w:right w:val="nil"/>
+          <w:between w:val="nil"/>
+        </w:pBdr>
+        <w:tabs>
+          <w:tab w:val="left" w:pos="7290"/>
+        </w:tabs>
+        <w:spacing w:after="0" w:line="240" w:lineRule="auto"/>
+        <w:rPr>
+          <w:color w:val="000000"/>
+        </w:rPr>
+      </w:pPr>
+      <w:r>
+        <w:rPr>
+          <w:color w:val="000000"/>
+        </w:rPr>
+        <w:t>Total Sales</w:t>
+      </w:r>
+    </w:p>
+    <w:p>
+      <w:pPr>
+        <w:pBdr>
+          <w:top w:val="nil"/>
+          <w:left w:val="nil"/>
+          <w:bottom w:val="nil"/>
+          <w:right w:val="nil"/>
+          <w:between w:val="nil"/>
+        </w:pBdr>
+        <w:tabs>
+          <w:tab w:val="left" w:pos="7290"/>
+        </w:tabs>
+        <w:spacing w:after="0" w:line="240" w:lineRule="auto"/>
+        <w:rPr>
+          <w:color w:val="000000"/>
+        </w:rPr>
+      </w:pPr>
+      <w:hyperlink r:id="rId27" w:history="1">
+        <w:r>
+          <w:rPr>
+            <w:rStyle w:val="Hyperlink"/>
+          </w:rPr>
+          <w:t>http://localhost:8080/restaurant/totalSales</w:t>
+        </w:r>
+      </w:hyperlink>
+    </w:p>
+    <w:p>
+      <w:pPr>
+        <w:pBdr>
+          <w:top w:val="nil"/>
+          <w:left w:val="nil"/>
+          <w:bottom w:val="nil"/>
+          <w:right w:val="nil"/>
+          <w:between w:val="nil"/>
+        </w:pBdr>
+        <w:tabs>
+          <w:tab w:val="left" w:pos="7290"/>
+        </w:tabs>
+        <w:spacing w:after="0" w:line="240" w:lineRule="auto"/>
+        <w:rPr>
+          <w:color w:val="000000"/>
+        </w:rPr>
+      </w:pPr>
+      <w:r>
+        <w:rPr>
+          <w:color w:val="000000"/>
+        </w:rPr>
+        <w:t>{</w:t>
+      </w:r>
+    </w:p>
+    <w:p>
+      <w:pPr>
+        <w:pBdr>
+          <w:top w:val="nil"/>
+          <w:left w:val="nil"/>
+          <w:bottom w:val="nil"/>
+          <w:right w:val="nil"/>
+          <w:between w:val="nil"/>
+        </w:pBdr>
+        <w:tabs>
+          <w:tab w:val="left" w:pos="7290"/>
+        </w:tabs>
+        <w:spacing w:after="0" w:line="240" w:lineRule="auto"/>
+        <w:rPr>
+          <w:color w:val="000000"/>
+        </w:rPr>
+      </w:pPr>
+      <w:r>
+        <w:rPr>
+          <w:color w:val="000000"/>
+        </w:rPr>
+        <w:t xml:space="preserve">  "</w:t>
+      </w:r>
+      <w:proofErr w:type="spellStart"/>
+      <w:proofErr w:type="gramStart"/>
+      <w:r>
+        <w:rPr>
+          <w:color w:val="000000"/>
+        </w:rPr>
+        <w:t>companyId</w:t>
+      </w:r>
+      <w:proofErr w:type="spellEnd"/>
+      <w:proofErr w:type="gramEnd"/>
+      <w:r>
+        <w:rPr>
+          <w:color w:val="000000"/>
+        </w:rPr>
+        <w:t>": "1",</w:t>
+      </w:r>
+    </w:p>
+    <w:p>
+      <w:pPr>
+        <w:pBdr>
+          <w:top w:val="nil"/>
+          <w:left w:val="nil"/>
+          <w:bottom w:val="nil"/>
+          <w:right w:val="nil"/>
+          <w:between w:val="nil"/>
+        </w:pBdr>
+        <w:tabs>
+          <w:tab w:val="left" w:pos="7290"/>
+        </w:tabs>
+        <w:spacing w:after="0" w:line="240" w:lineRule="auto"/>
+        <w:rPr>
+          <w:color w:val="000000"/>
+        </w:rPr>
+      </w:pPr>
+      <w:r>
+        <w:rPr>
+          <w:color w:val="000000"/>
+        </w:rPr>
+        <w:t xml:space="preserve">  "</w:t>
+      </w:r>
+      <w:proofErr w:type="spellStart"/>
+      <w:proofErr w:type="gramStart"/>
+      <w:r>
+        <w:rPr>
+          <w:color w:val="000000"/>
+        </w:rPr>
+        <w:t>fromDateAndTime</w:t>
+      </w:r>
+      <w:proofErr w:type="spellEnd"/>
+      <w:proofErr w:type="gramEnd"/>
+      <w:r>
+        <w:rPr>
+          <w:color w:val="000000"/>
+        </w:rPr>
+        <w:t>": "2025-02-01 16:40",</w:t>
+      </w:r>
+    </w:p>
+    <w:p>
+      <w:pPr>
+        <w:pBdr>
+          <w:top w:val="nil"/>
+          <w:left w:val="nil"/>
+          <w:bottom w:val="nil"/>
+          <w:right w:val="nil"/>
+          <w:between w:val="nil"/>
+        </w:pBdr>
+        <w:tabs>
+          <w:tab w:val="left" w:pos="7290"/>
+        </w:tabs>
+        <w:spacing w:after="0" w:line="240" w:lineRule="auto"/>
+        <w:rPr>
+          <w:color w:val="000000"/>
+        </w:rPr>
+      </w:pPr>
+      <w:r>
+        <w:rPr>
+          <w:color w:val="000000"/>
+        </w:rPr>
+        <w:t xml:space="preserve">  "</w:t>
+      </w:r>
+      <w:proofErr w:type="spellStart"/>
+      <w:proofErr w:type="gramStart"/>
+      <w:r>
+        <w:rPr>
+          <w:color w:val="000000"/>
+        </w:rPr>
+        <w:t>toDateAndTime</w:t>
+      </w:r>
+      <w:proofErr w:type="spellEnd"/>
+      <w:proofErr w:type="gramEnd"/>
+      <w:r>
+        <w:rPr>
+          <w:color w:val="000000"/>
+        </w:rPr>
+        <w:t>": "2025-02-15 14:39"</w:t>
+      </w:r>
+    </w:p>
+    <w:p>
+      <w:pPr>
+        <w:pBdr>
+          <w:top w:val="nil"/>
+          <w:left w:val="nil"/>
+          <w:bottom w:val="nil"/>
+          <w:right w:val="nil"/>
+          <w:between w:val="nil"/>
+        </w:pBdr>
+        <w:tabs>
+          <w:tab w:val="left" w:pos="7290"/>
+        </w:tabs>
+        <w:spacing w:after="0" w:line="240" w:lineRule="auto"/>
+        <w:rPr>
+          <w:color w:val="000000"/>
+        </w:rPr>
+      </w:pPr>
+      <w:r>
+        <w:rPr>
+          <w:color w:val="000000"/>
+        </w:rPr>
+        <w:t>}</w:t>
+      </w:r>
+    </w:p>
+    <w:p>
+      <w:pPr>
+        <w:pBdr>
+          <w:top w:val="nil"/>
+          <w:left w:val="nil"/>
+          <w:bottom w:val="nil"/>
+          <w:right w:val="nil"/>
+          <w:between w:val="nil"/>
+        </w:pBdr>
+        <w:tabs>
+          <w:tab w:val="left" w:pos="7290"/>
+        </w:tabs>
+        <w:spacing w:after="0" w:line="240" w:lineRule="auto"/>
+        <w:rPr>
+          <w:color w:val="000000"/>
+        </w:rPr>
+      </w:pPr>
+    </w:p>
+    <w:p>
+      <w:pPr>
+        <w:pBdr>
+          <w:top w:val="nil"/>
+          <w:left w:val="nil"/>
+          <w:bottom w:val="nil"/>
+          <w:right w:val="nil"/>
+          <w:between w:val="nil"/>
+        </w:pBdr>
+        <w:tabs>
+          <w:tab w:val="left" w:pos="7290"/>
+        </w:tabs>
+        <w:spacing w:after="0" w:line="240" w:lineRule="auto"/>
+        <w:rPr>
+          <w:color w:val="000000"/>
+        </w:rPr>
+      </w:pPr>
+      <w:proofErr w:type="spellStart"/>
+      <w:r>
+        <w:rPr>
+          <w:color w:val="000000"/>
+        </w:rPr>
+        <w:t>Aov</w:t>
+      </w:r>
+      <w:proofErr w:type="spellEnd"/>
+    </w:p>
+    <w:p>
+      <w:pPr>
+        <w:pBdr>
+          <w:top w:val="nil"/>
+          <w:left w:val="nil"/>
+          <w:bottom w:val="nil"/>
+          <w:right w:val="nil"/>
+          <w:between w:val="nil"/>
+        </w:pBdr>
+        <w:tabs>
+          <w:tab w:val="left" w:pos="7290"/>
+        </w:tabs>
+        <w:spacing w:after="0" w:line="240" w:lineRule="auto"/>
+        <w:rPr>
+          <w:color w:val="000000"/>
+        </w:rPr>
+      </w:pPr>
+      <w:hyperlink r:id="rId28" w:history="1">
+        <w:r>
+          <w:rPr>
+            <w:rStyle w:val="Hyperlink"/>
+          </w:rPr>
+          <w:t>http://localhost:8080/restaurant/aov</w:t>
+        </w:r>
+      </w:hyperlink>
+    </w:p>
+    <w:p>
+      <w:pPr>
+        <w:pBdr>
+          <w:top w:val="nil"/>
+          <w:left w:val="nil"/>
+          <w:bottom w:val="nil"/>
+          <w:right w:val="nil"/>
+          <w:between w:val="nil"/>
+        </w:pBdr>
+        <w:tabs>
+          <w:tab w:val="left" w:pos="7290"/>
+        </w:tabs>
+        <w:spacing w:after="0" w:line="240" w:lineRule="auto"/>
+        <w:rPr>
+          <w:color w:val="000000"/>
+        </w:rPr>
+      </w:pPr>
+      <w:r>
+        <w:rPr>
+          <w:color w:val="000000"/>
+        </w:rPr>
+        <w:t>{</w:t>
+      </w:r>
+    </w:p>
+    <w:p>
+      <w:pPr>
+        <w:pBdr>
+          <w:top w:val="nil"/>
+          <w:left w:val="nil"/>
+          <w:bottom w:val="nil"/>
+          <w:right w:val="nil"/>
+          <w:between w:val="nil"/>
+        </w:pBdr>
+        <w:tabs>
+          <w:tab w:val="left" w:pos="7290"/>
+        </w:tabs>
+        <w:spacing w:after="0" w:line="240" w:lineRule="auto"/>
+        <w:rPr>
+          <w:color w:val="000000"/>
+        </w:rPr>
+      </w:pPr>
+      <w:r>
+        <w:rPr>
+          <w:color w:val="000000"/>
+        </w:rPr>
+        <w:t xml:space="preserve">  "</w:t>
+      </w:r>
+      <w:proofErr w:type="spellStart"/>
+      <w:proofErr w:type="gramStart"/>
+      <w:r>
+        <w:rPr>
+          <w:color w:val="000000"/>
+        </w:rPr>
+        <w:t>companyId</w:t>
+      </w:r>
+      <w:proofErr w:type="spellEnd"/>
+      <w:proofErr w:type="gramEnd"/>
+      <w:r>
+        <w:rPr>
+          <w:color w:val="000000"/>
+        </w:rPr>
+        <w:t>": "1",</w:t>
+      </w:r>
+    </w:p>
+    <w:p>
+      <w:pPr>
+        <w:pBdr>
+          <w:top w:val="nil"/>
+          <w:left w:val="nil"/>
+          <w:bottom w:val="nil"/>
+          <w:right w:val="nil"/>
+          <w:between w:val="nil"/>
+        </w:pBdr>
+        <w:tabs>
+          <w:tab w:val="left" w:pos="7290"/>
+        </w:tabs>
+        <w:spacing w:after="0" w:line="240" w:lineRule="auto"/>
+        <w:rPr>
+          <w:color w:val="000000"/>
+        </w:rPr>
+      </w:pPr>
+      <w:r>
+        <w:rPr>
+          <w:color w:val="000000"/>
+        </w:rPr>
+        <w:t xml:space="preserve">  "</w:t>
+      </w:r>
+      <w:proofErr w:type="spellStart"/>
+      <w:proofErr w:type="gramStart"/>
+      <w:r>
+        <w:rPr>
+          <w:color w:val="000000"/>
+        </w:rPr>
+        <w:t>fromDateAndTime</w:t>
+      </w:r>
+      <w:proofErr w:type="spellEnd"/>
+      <w:proofErr w:type="gramEnd"/>
+      <w:r>
+        <w:rPr>
+          <w:color w:val="000000"/>
+        </w:rPr>
+        <w:t>": "2025-02-01 16:40",</w:t>
+      </w:r>
+    </w:p>
+    <w:p>
+      <w:pPr>
+        <w:pBdr>
+          <w:top w:val="nil"/>
+          <w:left w:val="nil"/>
+          <w:bottom w:val="nil"/>
+          <w:right w:val="nil"/>
+          <w:between w:val="nil"/>
+        </w:pBdr>
+        <w:tabs>
+          <w:tab w:val="left" w:pos="7290"/>
+        </w:tabs>
+        <w:spacing w:after="0" w:line="240" w:lineRule="auto"/>
+        <w:rPr>
+          <w:color w:val="000000"/>
+        </w:rPr>
+      </w:pPr>
+      <w:r>
+        <w:rPr>
+          <w:color w:val="000000"/>
+        </w:rPr>
+        <w:t xml:space="preserve">  "</w:t>
+      </w:r>
+      <w:proofErr w:type="spellStart"/>
+      <w:proofErr w:type="gramStart"/>
+      <w:r>
+        <w:rPr>
+          <w:color w:val="000000"/>
+        </w:rPr>
+        <w:t>toDateAndTime</w:t>
+      </w:r>
+      <w:proofErr w:type="spellEnd"/>
+      <w:proofErr w:type="gramEnd"/>
+      <w:r>
+        <w:rPr>
+          <w:color w:val="000000"/>
+        </w:rPr>
+        <w:t>": "2025-02-15 14:39"</w:t>
+      </w:r>
+    </w:p>
+    <w:p>
+      <w:pPr>
+        <w:pBdr>
+          <w:top w:val="nil"/>
+          <w:left w:val="nil"/>
+          <w:bottom w:val="nil"/>
+          <w:right w:val="nil"/>
+          <w:between w:val="nil"/>
+        </w:pBdr>
+        <w:tabs>
+          <w:tab w:val="left" w:pos="7290"/>
+        </w:tabs>
+        <w:spacing w:after="0" w:line="240" w:lineRule="auto"/>
+        <w:rPr>
+          <w:color w:val="000000"/>
+        </w:rPr>
+      </w:pPr>
+      <w:r>
+        <w:rPr>
+          <w:color w:val="000000"/>
+        </w:rPr>
+        <w:t>}</w:t>
+      </w:r>
+    </w:p>
+    <w:p>
+      <w:pPr>
+        <w:pBdr>
+          <w:top w:val="nil"/>
+          <w:left w:val="nil"/>
+          <w:bottom w:val="nil"/>
+          <w:right w:val="nil"/>
+          <w:between w:val="nil"/>
+        </w:pBdr>
+        <w:tabs>
+          <w:tab w:val="left" w:pos="7290"/>
+        </w:tabs>
+        <w:spacing w:after="0" w:line="240" w:lineRule="auto"/>
+        <w:rPr>
+          <w:color w:val="000000"/>
+        </w:rPr>
+      </w:pPr>
+    </w:p>
+    <w:p>
+      <w:pPr>
+        <w:pBdr>
+          <w:top w:val="nil"/>
+          <w:left w:val="nil"/>
+          <w:bottom w:val="nil"/>
+          <w:right w:val="nil"/>
+          <w:between w:val="nil"/>
+        </w:pBdr>
+        <w:tabs>
+          <w:tab w:val="left" w:pos="7290"/>
+        </w:tabs>
+        <w:spacing w:after="0" w:line="240" w:lineRule="auto"/>
+        <w:rPr>
+          <w:color w:val="000000"/>
+        </w:rPr>
+      </w:pPr>
+      <w:r>
+        <w:rPr>
+          <w:color w:val="000000"/>
+        </w:rPr>
+        <w:t>Best and least selling dish</w:t>
+      </w:r>
+    </w:p>
+    <w:p>
+      <w:pPr>
+        <w:pBdr>
+          <w:top w:val="nil"/>
+          <w:left w:val="nil"/>
+          <w:bottom w:val="nil"/>
+          <w:right w:val="nil"/>
+          <w:between w:val="nil"/>
+        </w:pBdr>
+        <w:tabs>
+          <w:tab w:val="left" w:pos="7290"/>
+        </w:tabs>
+        <w:spacing w:after="0" w:line="240" w:lineRule="auto"/>
+        <w:rPr>
+          <w:color w:val="000000"/>
+        </w:rPr>
+      </w:pPr>
+      <w:hyperlink r:id="rId29" w:history="1">
+        <w:r>
+          <w:rPr>
+            <w:rStyle w:val="Hyperlink"/>
+          </w:rPr>
+          <w:t>http://localhost:8080/restaurant/bestLeastSellingDish</w:t>
+        </w:r>
+      </w:hyperlink>
+    </w:p>
+    <w:p>
+      <w:pPr>
+        <w:pBdr>
+          <w:top w:val="nil"/>
+          <w:left w:val="nil"/>
+          <w:bottom w:val="nil"/>
+          <w:right w:val="nil"/>
+          <w:between w:val="nil"/>
+        </w:pBdr>
+        <w:tabs>
+          <w:tab w:val="left" w:pos="7290"/>
+        </w:tabs>
+        <w:spacing w:after="0" w:line="240" w:lineRule="auto"/>
+        <w:rPr>
+          <w:color w:val="000000"/>
+        </w:rPr>
+      </w:pPr>
+      <w:r>
+        <w:rPr>
+          <w:color w:val="000000"/>
+        </w:rPr>
+        <w:t>{</w:t>
+      </w:r>
+    </w:p>
+    <w:p>
+      <w:pPr>
+        <w:pBdr>
+          <w:top w:val="nil"/>
+          <w:left w:val="nil"/>
+          <w:bottom w:val="nil"/>
+          <w:right w:val="nil"/>
+          <w:between w:val="nil"/>
+        </w:pBdr>
+        <w:tabs>
+          <w:tab w:val="left" w:pos="7290"/>
+        </w:tabs>
+        <w:spacing w:after="0" w:line="240" w:lineRule="auto"/>
+        <w:rPr>
+          <w:color w:val="000000"/>
+        </w:rPr>
+      </w:pPr>
+      <w:r>
+        <w:rPr>
+          <w:color w:val="000000"/>
+        </w:rPr>
+        <w:t xml:space="preserve">  "</w:t>
+      </w:r>
+      <w:proofErr w:type="spellStart"/>
+      <w:proofErr w:type="gramStart"/>
+      <w:r>
+        <w:rPr>
+          <w:color w:val="000000"/>
+        </w:rPr>
+        <w:t>companyId</w:t>
+      </w:r>
+      <w:proofErr w:type="spellEnd"/>
+      <w:proofErr w:type="gramEnd"/>
+      <w:r>
+        <w:rPr>
+          <w:color w:val="000000"/>
+        </w:rPr>
+        <w:t>": "1",</w:t>
+      </w:r>
+    </w:p>
+    <w:p>
+      <w:pPr>
+        <w:pBdr>
+          <w:top w:val="nil"/>
+          <w:left w:val="nil"/>
+          <w:bottom w:val="nil"/>
+          <w:right w:val="nil"/>
+          <w:between w:val="nil"/>
+        </w:pBdr>
+        <w:tabs>
+          <w:tab w:val="left" w:pos="7290"/>
+        </w:tabs>
+        <w:spacing w:after="0" w:line="240" w:lineRule="auto"/>
+        <w:rPr>
+          <w:color w:val="000000"/>
+        </w:rPr>
+      </w:pPr>
+      <w:r>
+        <w:rPr>
+          <w:color w:val="000000"/>
+        </w:rPr>
+        <w:t xml:space="preserve">  "</w:t>
+      </w:r>
+      <w:proofErr w:type="spellStart"/>
+      <w:proofErr w:type="gramStart"/>
+      <w:r>
+        <w:rPr>
+          <w:color w:val="000000"/>
+        </w:rPr>
+        <w:t>fromDateAndTime</w:t>
+      </w:r>
+      <w:proofErr w:type="spellEnd"/>
+      <w:proofErr w:type="gramEnd"/>
+      <w:r>
+        <w:rPr>
+          <w:color w:val="000000"/>
+        </w:rPr>
+        <w:t>": "2025-02-01 16:38",</w:t>
+      </w:r>
+    </w:p>
+    <w:p>
+      <w:pPr>
+        <w:pBdr>
+          <w:top w:val="nil"/>
+          <w:left w:val="nil"/>
+          <w:bottom w:val="nil"/>
+          <w:right w:val="nil"/>
+          <w:between w:val="nil"/>
+        </w:pBdr>
+        <w:tabs>
+          <w:tab w:val="left" w:pos="7290"/>
+        </w:tabs>
+        <w:spacing w:after="0" w:line="240" w:lineRule="auto"/>
+        <w:rPr>
+          <w:color w:val="000000"/>
+        </w:rPr>
+      </w:pPr>
+      <w:r>
+        <w:rPr>
+          <w:color w:val="000000"/>
+        </w:rPr>
+        <w:t xml:space="preserve">  "</w:t>
+      </w:r>
+      <w:proofErr w:type="spellStart"/>
+      <w:proofErr w:type="gramStart"/>
+      <w:r>
+        <w:rPr>
+          <w:color w:val="000000"/>
+        </w:rPr>
+        <w:t>toDateAndTime</w:t>
+      </w:r>
+      <w:proofErr w:type="spellEnd"/>
+      <w:proofErr w:type="gramEnd"/>
+      <w:r>
+        <w:rPr>
+          <w:color w:val="000000"/>
+        </w:rPr>
+        <w:t>": "2025-02-17 14:39"</w:t>
       </w:r>
     </w:p>
     <w:p>

</xml_diff>